<commit_message>
Added category to amiradnan and khaadi
</commit_message>
<xml_diff>
--- a/Kappas - FYP Documentation.docx
+++ b/Kappas - FYP Documentation.docx
@@ -3413,7 +3413,7 @@
                 <w:noProof/>
                 <w:webHidden/>
               </w:rPr>
-              <w:t>23</w:t>
+              <w:t>24</w:t>
             </w:r>
             <w:r>
               <w:rPr>
@@ -3888,7 +3888,7 @@
                 <w:noProof/>
                 <w:webHidden/>
               </w:rPr>
-              <w:t>25</w:t>
+              <w:t>27</w:t>
             </w:r>
             <w:r>
               <w:rPr>
@@ -3983,7 +3983,7 @@
                 <w:noProof/>
                 <w:webHidden/>
               </w:rPr>
-              <w:t>26</w:t>
+              <w:t>28</w:t>
             </w:r>
             <w:r>
               <w:rPr>
@@ -4075,10 +4075,12 @@
             <w:r>
               <w:rPr>
                 <w:rFonts w:cs="Times New Roman"/>
-                <w:noProof/>
-                <w:webHidden/>
-              </w:rPr>
-              <w:t>27</w:t>
+                <w:b/>
+                <w:bCs/>
+                <w:noProof/>
+                <w:webHidden/>
+              </w:rPr>
+              <w:t>Error! Bookmark not defined.</w:t>
             </w:r>
             <w:r>
               <w:rPr>
@@ -4268,7 +4270,7 @@
                 <w:noProof/>
                 <w:webHidden/>
               </w:rPr>
-              <w:t>28</w:t>
+              <w:t>29</w:t>
             </w:r>
             <w:r>
               <w:rPr>
@@ -4363,7 +4365,7 @@
                 <w:noProof/>
                 <w:webHidden/>
               </w:rPr>
-              <w:t>30</w:t>
+              <w:t>32</w:t>
             </w:r>
             <w:r>
               <w:rPr>
@@ -4458,7 +4460,7 @@
                 <w:noProof/>
                 <w:webHidden/>
               </w:rPr>
-              <w:t>30</w:t>
+              <w:t>32</w:t>
             </w:r>
             <w:r>
               <w:rPr>
@@ -4553,7 +4555,7 @@
                 <w:noProof/>
                 <w:webHidden/>
               </w:rPr>
-              <w:t>30</w:t>
+              <w:t>32</w:t>
             </w:r>
             <w:r>
               <w:rPr>
@@ -4648,7 +4650,7 @@
                 <w:noProof/>
                 <w:webHidden/>
               </w:rPr>
-              <w:t>30</w:t>
+              <w:t>32</w:t>
             </w:r>
             <w:r>
               <w:rPr>
@@ -4743,7 +4745,7 @@
                 <w:noProof/>
                 <w:webHidden/>
               </w:rPr>
-              <w:t>30</w:t>
+              <w:t>32</w:t>
             </w:r>
             <w:r>
               <w:rPr>
@@ -4838,7 +4840,7 @@
                 <w:noProof/>
                 <w:webHidden/>
               </w:rPr>
-              <w:t>30</w:t>
+              <w:t>32</w:t>
             </w:r>
             <w:r>
               <w:rPr>
@@ -4933,7 +4935,7 @@
                 <w:noProof/>
                 <w:webHidden/>
               </w:rPr>
-              <w:t>31</w:t>
+              <w:t>33</w:t>
             </w:r>
             <w:r>
               <w:rPr>
@@ -5028,7 +5030,7 @@
                 <w:noProof/>
                 <w:webHidden/>
               </w:rPr>
-              <w:t>31</w:t>
+              <w:t>33</w:t>
             </w:r>
             <w:r>
               <w:rPr>
@@ -5123,7 +5125,7 @@
                 <w:noProof/>
                 <w:webHidden/>
               </w:rPr>
-              <w:t>32</w:t>
+              <w:t>34</w:t>
             </w:r>
             <w:r>
               <w:rPr>
@@ -5218,7 +5220,7 @@
                 <w:noProof/>
                 <w:webHidden/>
               </w:rPr>
-              <w:t>33</w:t>
+              <w:t>35</w:t>
             </w:r>
             <w:r>
               <w:rPr>
@@ -5313,7 +5315,7 @@
                 <w:noProof/>
                 <w:webHidden/>
               </w:rPr>
-              <w:t>35</w:t>
+              <w:t>37</w:t>
             </w:r>
             <w:r>
               <w:rPr>
@@ -5408,7 +5410,7 @@
                 <w:noProof/>
                 <w:webHidden/>
               </w:rPr>
-              <w:t>36</w:t>
+              <w:t>38</w:t>
             </w:r>
             <w:r>
               <w:rPr>
@@ -5777,6 +5779,7 @@
       <w:pPr>
         <w:pStyle w:val="Heading1"/>
         <w:spacing w:line="360" w:lineRule="auto"/>
+        <w:jc w:val="both"/>
         <w:rPr>
           <w:rFonts w:cs="Times New Roman"/>
           <w:sz w:val="32"/>
@@ -5826,6 +5829,7 @@
       <w:pPr>
         <w:pStyle w:val="Heading2"/>
         <w:spacing w:line="480" w:lineRule="auto"/>
+        <w:jc w:val="both"/>
         <w:rPr>
           <w:rFonts w:cs="Times New Roman"/>
           <w:bCs w:val="0"/>
@@ -5953,12 +5957,14 @@
           <w:rFonts w:eastAsiaTheme="majorEastAsia"/>
         </w:rPr>
       </w:pPr>
+      <w:proofErr w:type="spellStart"/>
       <w:r>
         <w:rPr>
           <w:rFonts w:eastAsiaTheme="majorEastAsia"/>
         </w:rPr>
         <w:t>BrandsPakistan.Pk</w:t>
       </w:r>
+      <w:proofErr w:type="spellEnd"/>
     </w:p>
     <w:p>
       <w:pPr>
@@ -7423,10 +7429,10 @@
             <v:path o:extrusionok="f" gradientshapeok="t" o:connecttype="rect"/>
             <o:lock v:ext="edit" aspectratio="t"/>
           </v:shapetype>
-          <v:shape id="_x0000_i1033" type="#_x0000_t75" style="width:282pt;height:318pt" o:ole="">
+          <v:shape id="_x0000_i1025" type="#_x0000_t75" style="width:282pt;height:318pt" o:ole="">
             <v:imagedata r:id="rId11" o:title=""/>
           </v:shape>
-          <o:OLEObject Type="Embed" ProgID="Visio.Drawing.15" ShapeID="_x0000_i1033" DrawAspect="Content" ObjectID="_1564813823" r:id="rId12"/>
+          <o:OLEObject Type="Embed" ProgID="Visio.Drawing.15" ShapeID="_x0000_i1025" DrawAspect="Content" ObjectID="_1565158154" r:id="rId12"/>
         </w:object>
       </w:r>
     </w:p>
@@ -11947,10 +11953,10 @@
           <w:rFonts w:cs="Times New Roman"/>
         </w:rPr>
         <w:object w:dxaOrig="10305" w:dyaOrig="12495">
-          <v:shape id="_x0000_i1032" type="#_x0000_t75" style="width:468pt;height:567pt" o:ole="">
+          <v:shape id="_x0000_i1026" type="#_x0000_t75" style="width:468pt;height:568.3pt" o:ole="">
             <v:imagedata r:id="rId13" o:title=""/>
           </v:shape>
-          <o:OLEObject Type="Embed" ProgID="Visio.Drawing.15" ShapeID="_x0000_i1032" DrawAspect="Content" ObjectID="_1564813824" r:id="rId14"/>
+          <o:OLEObject Type="Embed" ProgID="Visio.Drawing.15" ShapeID="_x0000_i1026" DrawAspect="Content" ObjectID="_1565158155" r:id="rId14"/>
         </w:object>
       </w:r>
     </w:p>
@@ -12332,10 +12338,10 @@
           <w:rFonts w:cs="Times New Roman"/>
         </w:rPr>
         <w:object w:dxaOrig="10425" w:dyaOrig="4710">
-          <v:shape id="_x0000_i1031" type="#_x0000_t75" style="width:466.5pt;height:211.5pt" o:ole="">
+          <v:shape id="_x0000_i1027" type="#_x0000_t75" style="width:466.3pt;height:211.7pt" o:ole="">
             <v:imagedata r:id="rId16" o:title=""/>
           </v:shape>
-          <o:OLEObject Type="Embed" ProgID="Visio.Drawing.15" ShapeID="_x0000_i1031" DrawAspect="Content" ObjectID="_1564813825" r:id="rId17"/>
+          <o:OLEObject Type="Embed" ProgID="Visio.Drawing.15" ShapeID="_x0000_i1027" DrawAspect="Content" ObjectID="_1565158156" r:id="rId17"/>
         </w:object>
       </w:r>
     </w:p>
@@ -12542,10 +12548,10 @@
           <w:rFonts w:cs="Times New Roman"/>
         </w:rPr>
         <w:object w:dxaOrig="4560" w:dyaOrig="4425">
-          <v:shape id="_x0000_i1030" type="#_x0000_t75" style="width:228pt;height:222pt" o:ole="">
+          <v:shape id="_x0000_i1028" type="#_x0000_t75" style="width:228pt;height:222pt" o:ole="">
             <v:imagedata r:id="rId18" o:title=""/>
           </v:shape>
-          <o:OLEObject Type="Embed" ProgID="Visio.Drawing.15" ShapeID="_x0000_i1030" DrawAspect="Content" ObjectID="_1564813826" r:id="rId19"/>
+          <o:OLEObject Type="Embed" ProgID="Visio.Drawing.15" ShapeID="_x0000_i1028" DrawAspect="Content" ObjectID="_1565158157" r:id="rId19"/>
         </w:object>
       </w:r>
     </w:p>
@@ -12649,7 +12655,21 @@
         <w:rPr>
           <w:rFonts w:cs="Times New Roman"/>
         </w:rPr>
-        <w:t>will be scraped from various website such as Khaadi, Generation and Amir Adnan etc. using node.js module X-ray and storing that data in MongoDB using another node.js module mongoose.</w:t>
+        <w:t xml:space="preserve">will be scraped from various website such as </w:t>
+      </w:r>
+      <w:proofErr w:type="spellStart"/>
+      <w:r>
+        <w:rPr>
+          <w:rFonts w:cs="Times New Roman"/>
+        </w:rPr>
+        <w:t>Khaadi</w:t>
+      </w:r>
+      <w:proofErr w:type="spellEnd"/>
+      <w:r>
+        <w:rPr>
+          <w:rFonts w:cs="Times New Roman"/>
+        </w:rPr>
+        <w:t>, Generation and Amir Adnan etc. using node.js module X-ray and storing that data in MongoDB using another node.js module mongoose.</w:t>
       </w:r>
       <w:r>
         <w:rPr>
@@ -12863,10 +12883,10 @@
           <w:rFonts w:cs="Times New Roman"/>
         </w:rPr>
         <w:object w:dxaOrig="7036" w:dyaOrig="5505">
-          <v:shape id="_x0000_i1025" type="#_x0000_t75" style="width:352.5pt;height:276pt" o:ole="">
+          <v:shape id="_x0000_i1029" type="#_x0000_t75" style="width:352.3pt;height:276pt" o:ole="">
             <v:imagedata r:id="rId20" o:title=""/>
           </v:shape>
-          <o:OLEObject Type="Embed" ProgID="Visio.Drawing.15" ShapeID="_x0000_i1025" DrawAspect="Content" ObjectID="_1564813827" r:id="rId21"/>
+          <o:OLEObject Type="Embed" ProgID="Visio.Drawing.15" ShapeID="_x0000_i1029" DrawAspect="Content" ObjectID="_1565158158" r:id="rId21"/>
         </w:object>
       </w:r>
     </w:p>
@@ -13007,10 +13027,10 @@
           <w:rFonts w:cs="Times New Roman"/>
         </w:rPr>
         <w:object w:dxaOrig="7036" w:dyaOrig="5505">
-          <v:shape id="_x0000_i1026" type="#_x0000_t75" style="width:352.5pt;height:276pt" o:ole="">
+          <v:shape id="_x0000_i1030" type="#_x0000_t75" style="width:352.3pt;height:276pt" o:ole="">
             <v:imagedata r:id="rId22" o:title=""/>
           </v:shape>
-          <o:OLEObject Type="Embed" ProgID="Visio.Drawing.15" ShapeID="_x0000_i1026" DrawAspect="Content" ObjectID="_1564813828" r:id="rId23"/>
+          <o:OLEObject Type="Embed" ProgID="Visio.Drawing.15" ShapeID="_x0000_i1030" DrawAspect="Content" ObjectID="_1565158159" r:id="rId23"/>
         </w:object>
       </w:r>
     </w:p>
@@ -13200,10 +13220,10 @@
           <w:rFonts w:cs="Times New Roman"/>
         </w:rPr>
         <w:object w:dxaOrig="11610" w:dyaOrig="6570">
-          <v:shape id="_x0000_i1027" type="#_x0000_t75" style="width:468pt;height:259.5pt" o:ole="">
+          <v:shape id="_x0000_i1031" type="#_x0000_t75" style="width:468pt;height:259.7pt" o:ole="">
             <v:imagedata r:id="rId24" o:title=""/>
           </v:shape>
-          <o:OLEObject Type="Embed" ProgID="Visio.Drawing.15" ShapeID="_x0000_i1027" DrawAspect="Content" ObjectID="_1564813829" r:id="rId25"/>
+          <o:OLEObject Type="Embed" ProgID="Visio.Drawing.15" ShapeID="_x0000_i1031" DrawAspect="Content" ObjectID="_1565158160" r:id="rId25"/>
         </w:object>
       </w:r>
     </w:p>
@@ -13392,10 +13412,10 @@
           <w:rFonts w:cs="Times New Roman"/>
         </w:rPr>
         <w:object w:dxaOrig="7500" w:dyaOrig="8205">
-          <v:shape id="_x0000_i1028" type="#_x0000_t75" style="width:370.5pt;height:411pt" o:ole="">
+          <v:shape id="_x0000_i1032" type="#_x0000_t75" style="width:370.3pt;height:412.3pt" o:ole="">
             <v:imagedata r:id="rId26" o:title=""/>
           </v:shape>
-          <o:OLEObject Type="Embed" ProgID="Visio.Drawing.15" ShapeID="_x0000_i1028" DrawAspect="Content" ObjectID="_1564813830" r:id="rId27"/>
+          <o:OLEObject Type="Embed" ProgID="Visio.Drawing.15" ShapeID="_x0000_i1032" DrawAspect="Content" ObjectID="_1565158161" r:id="rId27"/>
         </w:object>
       </w:r>
     </w:p>
@@ -13543,10 +13563,10 @@
           <w:rFonts w:cs="Times New Roman"/>
         </w:rPr>
         <w:object w:dxaOrig="9150" w:dyaOrig="7755">
-          <v:shape id="_x0000_i1029" type="#_x0000_t75" style="width:459pt;height:388.5pt" o:ole="">
+          <v:shape id="_x0000_i1033" type="#_x0000_t75" style="width:457.7pt;height:388.3pt" o:ole="">
             <v:imagedata r:id="rId28" o:title=""/>
           </v:shape>
-          <o:OLEObject Type="Embed" ProgID="Visio.Drawing.15" ShapeID="_x0000_i1029" DrawAspect="Content" ObjectID="_1564813831" r:id="rId29"/>
+          <o:OLEObject Type="Embed" ProgID="Visio.Drawing.15" ShapeID="_x0000_i1033" DrawAspect="Content" ObjectID="_1565158162" r:id="rId29"/>
         </w:object>
       </w:r>
     </w:p>
@@ -14109,10 +14129,10 @@
           <w:rFonts w:cs="Times New Roman"/>
         </w:rPr>
         <w:object w:dxaOrig="10425" w:dyaOrig="4710">
-          <v:shape id="_x0000_i1034" type="#_x0000_t75" style="width:466.5pt;height:211.5pt" o:ole="">
+          <v:shape id="_x0000_i1034" type="#_x0000_t75" style="width:466.3pt;height:211.7pt" o:ole="">
             <v:imagedata r:id="rId32" o:title=""/>
           </v:shape>
-          <o:OLEObject Type="Embed" ProgID="Visio.Drawing.15" ShapeID="_x0000_i1034" DrawAspect="Content" ObjectID="_1564813832" r:id="rId33"/>
+          <o:OLEObject Type="Embed" ProgID="Visio.Drawing.15" ShapeID="_x0000_i1034" DrawAspect="Content" ObjectID="_1565158163" r:id="rId33"/>
         </w:object>
       </w:r>
     </w:p>
@@ -14490,7 +14510,21 @@
         <w:rPr>
           <w:rFonts w:cs="Times New Roman"/>
         </w:rPr>
-        <w:t>Express is a minimalistic web application framework for Node.js. It is free and open-source. Out of the box it only provides the most basic modules and follows a modular approach so the developers can extend it as they wish using node packages. It is opinionated and allows the developers to develop the way the want to. Express is designed specifically for web application and APIs. It was first developed by TJ Holowaychuk and released on November 16</w:t>
+        <w:t xml:space="preserve">Express is a minimalistic web application framework for Node.js. It is free and open-source. Out of the box it only provides the most basic modules and follows a modular approach so the developers can extend it as they wish using node packages. It is opinionated and allows the developers to develop the way the want to. Express is designed specifically for web application and APIs. It was first developed by TJ </w:t>
+      </w:r>
+      <w:proofErr w:type="spellStart"/>
+      <w:r>
+        <w:rPr>
+          <w:rFonts w:cs="Times New Roman"/>
+        </w:rPr>
+        <w:t>Holowaychuk</w:t>
+      </w:r>
+      <w:proofErr w:type="spellEnd"/>
+      <w:r>
+        <w:rPr>
+          <w:rFonts w:cs="Times New Roman"/>
+        </w:rPr>
+        <w:t xml:space="preserve"> and released on November 16</w:t>
       </w:r>
       <w:r>
         <w:rPr>
@@ -14541,7 +14575,35 @@
         <w:rPr>
           <w:rFonts w:cs="Times New Roman"/>
         </w:rPr>
-        <w:t>Handlebars is a templating engine, it is basically an extension of the popular Mustache templating engine. It allows us to easy create dynamic pages by injecting our content dynamical</w:t>
+        <w:t xml:space="preserve">Handlebars is a </w:t>
+      </w:r>
+      <w:proofErr w:type="spellStart"/>
+      <w:r>
+        <w:rPr>
+          <w:rFonts w:cs="Times New Roman"/>
+        </w:rPr>
+        <w:t>templating</w:t>
+      </w:r>
+      <w:proofErr w:type="spellEnd"/>
+      <w:r>
+        <w:rPr>
+          <w:rFonts w:cs="Times New Roman"/>
+        </w:rPr>
+        <w:t xml:space="preserve"> engine, it is basically an extension of the popular Mustache </w:t>
+      </w:r>
+      <w:proofErr w:type="spellStart"/>
+      <w:r>
+        <w:rPr>
+          <w:rFonts w:cs="Times New Roman"/>
+        </w:rPr>
+        <w:t>templating</w:t>
+      </w:r>
+      <w:proofErr w:type="spellEnd"/>
+      <w:r>
+        <w:rPr>
+          <w:rFonts w:cs="Times New Roman"/>
+        </w:rPr>
+        <w:t xml:space="preserve"> engine. It allows us to easy create dynamic pages by injecting our content dynamical</w:t>
       </w:r>
       <w:r>
         <w:rPr>
@@ -14615,7 +14677,49 @@
         <w:rPr>
           <w:rFonts w:cs="Times New Roman"/>
         </w:rPr>
-        <w:t>MongoDB is a Document-Oriented NoSQL Database. It is cross-platform and open-source. Mongo uses JSON like documents with schemas and stores it in the form of BSON or simply put a binary encoded format. It is also mostly written in C/C++ with some parts in javascripts and because of this low level implementation and document oriented nature it is very performant and highly scalable.</w:t>
+        <w:t xml:space="preserve">MongoDB is a Document-Oriented </w:t>
+      </w:r>
+      <w:proofErr w:type="spellStart"/>
+      <w:r>
+        <w:rPr>
+          <w:rFonts w:cs="Times New Roman"/>
+        </w:rPr>
+        <w:t>NoSQL</w:t>
+      </w:r>
+      <w:proofErr w:type="spellEnd"/>
+      <w:r>
+        <w:rPr>
+          <w:rFonts w:cs="Times New Roman"/>
+        </w:rPr>
+        <w:t xml:space="preserve"> Database. It is cross-platform and open-source. Mongo uses JSON like documents with schemas and stores it in the form of BSON or simply put a binary encoded format. It is also mostly written in C/C++ with some parts in </w:t>
+      </w:r>
+      <w:proofErr w:type="spellStart"/>
+      <w:r>
+        <w:rPr>
+          <w:rFonts w:cs="Times New Roman"/>
+        </w:rPr>
+        <w:t>javascripts</w:t>
+      </w:r>
+      <w:proofErr w:type="spellEnd"/>
+      <w:r>
+        <w:rPr>
+          <w:rFonts w:cs="Times New Roman"/>
+        </w:rPr>
+        <w:t xml:space="preserve"> and because of this low level implementation and document oriented nature it is very </w:t>
+      </w:r>
+      <w:proofErr w:type="spellStart"/>
+      <w:r>
+        <w:rPr>
+          <w:rFonts w:cs="Times New Roman"/>
+        </w:rPr>
+        <w:t>performant</w:t>
+      </w:r>
+      <w:proofErr w:type="spellEnd"/>
+      <w:r>
+        <w:rPr>
+          <w:rFonts w:cs="Times New Roman"/>
+        </w:rPr>
+        <w:t xml:space="preserve"> and highly scalable.</w:t>
       </w:r>
     </w:p>
     <w:p>
@@ -14643,11 +14747,19 @@
           <w:rFonts w:cs="Times New Roman"/>
         </w:rPr>
       </w:pPr>
-      <w:r>
-        <w:rPr>
-          <w:rFonts w:cs="Times New Roman"/>
-        </w:rPr>
-        <w:t>GitHub is a web-based Git repository hosting service. It offers all of the distributed version control and source code management (SCM) functionality of Git as well as adding its own features. It provides access control and several collaboration features such as bug tracking, feature requests, task management, and wikis for every project.</w:t>
+      <w:proofErr w:type="spellStart"/>
+      <w:r>
+        <w:rPr>
+          <w:rFonts w:cs="Times New Roman"/>
+        </w:rPr>
+        <w:t>GitHub</w:t>
+      </w:r>
+      <w:proofErr w:type="spellEnd"/>
+      <w:r>
+        <w:rPr>
+          <w:rFonts w:cs="Times New Roman"/>
+        </w:rPr>
+        <w:t xml:space="preserve"> is a web-based Git repository hosting service. It offers all of the distributed version control and source code management (SCM) functionality of Git as well as adding its own features. It provides access control and several collaboration features such as bug tracking, feature requests, task management, and wikis for every project.</w:t>
       </w:r>
     </w:p>
     <w:p>
@@ -14688,7 +14800,6 @@
     </w:p>
     <w:p>
       <w:pPr>
-        <w:ind w:firstLine="576"/>
         <w:jc w:val="both"/>
         <w:rPr>
           <w:rFonts w:cs="Times New Roman"/>
@@ -14697,23 +14808,6 @@
     </w:p>
     <w:p>
       <w:pPr>
-        <w:ind w:firstLine="576"/>
-        <w:jc w:val="both"/>
-        <w:rPr>
-          <w:rFonts w:cs="Times New Roman"/>
-        </w:rPr>
-      </w:pPr>
-    </w:p>
-    <w:p>
-      <w:pPr>
-        <w:jc w:val="both"/>
-        <w:rPr>
-          <w:rFonts w:cs="Times New Roman"/>
-        </w:rPr>
-      </w:pPr>
-    </w:p>
-    <w:p>
-      <w:pPr>
         <w:pStyle w:val="Heading2"/>
         <w:rPr>
           <w:rFonts w:cs="Times New Roman"/>
@@ -14724,71 +14818,21 @@
         <w:rPr>
           <w:rFonts w:cs="Times New Roman"/>
         </w:rPr>
-        <w:t>Project Screenshots</w:t>
-      </w:r>
-      <w:bookmarkEnd w:id="71"/>
-    </w:p>
-    <w:p>
-      <w:pPr>
-        <w:spacing w:line="360" w:lineRule="auto"/>
-        <w:ind w:left="576"/>
-        <w:rPr>
-          <w:rFonts w:cs="Times New Roman"/>
-        </w:rPr>
-      </w:pPr>
-      <w:r>
-        <w:rPr>
-          <w:rFonts w:cs="Times New Roman"/>
-        </w:rPr>
-        <w:t xml:space="preserve">Below are some of the </w:t>
-      </w:r>
-      <w:r>
-        <w:rPr>
-          <w:rFonts w:cs="Times New Roman"/>
-        </w:rPr>
-        <w:t xml:space="preserve">screenshot of </w:t>
-      </w:r>
-      <w:r>
-        <w:rPr>
-          <w:rFonts w:cs="Times New Roman"/>
-        </w:rPr>
-        <w:t>our project.</w:t>
-      </w:r>
-    </w:p>
-    <w:p>
-      <w:pPr>
-        <w:pStyle w:val="Heading3"/>
-        <w:rPr>
-          <w:rFonts w:cs="Times New Roman"/>
-        </w:rPr>
-      </w:pPr>
-      <w:bookmarkStart w:id="72" w:name="_Toc489443378"/>
-      <w:r>
-        <w:rPr>
-          <w:rFonts w:cs="Times New Roman"/>
-        </w:rPr>
-        <w:t>Homepage</w:t>
-      </w:r>
-      <w:bookmarkEnd w:id="72"/>
-    </w:p>
-    <w:p>
-      <w:pPr>
-        <w:keepNext/>
-        <w:spacing w:line="360" w:lineRule="auto"/>
-        <w:rPr>
-          <w:rFonts w:cs="Times New Roman"/>
-        </w:rPr>
-      </w:pPr>
-      <w:r>
-        <w:rPr>
-          <w:rFonts w:cs="Times New Roman"/>
+        <w:lastRenderedPageBreak/>
+        <w:t>Component diagram</w:t>
+      </w:r>
+    </w:p>
+    <w:p/>
+    <w:p>
+      <w:r>
+        <w:rPr>
           <w:noProof/>
         </w:rPr>
         <w:drawing>
           <wp:inline distT="0" distB="0" distL="0" distR="0">
-            <wp:extent cx="5943600" cy="6919696"/>
-            <wp:effectExtent l="0" t="0" r="0" b="0"/>
-            <wp:docPr id="1" name="Picture 1" descr="C:\Users\Haseeb\Desktop\homepage.png"/>
+            <wp:extent cx="5725795" cy="4430395"/>
+            <wp:effectExtent l="0" t="0" r="8255" b="8255"/>
+            <wp:docPr id="6" name="Picture 6" descr="C:\Users\Haseeb\Desktop\component.png"/>
             <wp:cNvGraphicFramePr>
               <a:graphicFrameLocks xmlns:a="http://schemas.openxmlformats.org/drawingml/2006/main" noChangeAspect="1"/>
             </wp:cNvGraphicFramePr>
@@ -14796,7 +14840,7 @@
               <a:graphicData uri="http://schemas.openxmlformats.org/drawingml/2006/picture">
                 <pic:pic xmlns:pic="http://schemas.openxmlformats.org/drawingml/2006/picture">
                   <pic:nvPicPr>
-                    <pic:cNvPr id="0" name="Picture 10" descr="C:\Users\Haseeb\Desktop\homepage.png"/>
+                    <pic:cNvPr id="0" name="Picture 11" descr="C:\Users\Haseeb\Desktop\component.png"/>
                     <pic:cNvPicPr>
                       <a:picLocks noChangeAspect="1" noChangeArrowheads="1"/>
                     </pic:cNvPicPr>
@@ -14817,7 +14861,7 @@
                   <pic:spPr bwMode="auto">
                     <a:xfrm>
                       <a:off x="0" y="0"/>
-                      <a:ext cx="5943600" cy="6919696"/>
+                      <a:ext cx="5725795" cy="4430395"/>
                     </a:xfrm>
                     <a:prstGeom prst="rect">
                       <a:avLst/>
@@ -14848,21 +14892,78 @@
           <w:rFonts w:cs="Times New Roman"/>
           <w:color w:val="auto"/>
         </w:rPr>
-        <w:t>Figure</w:t>
+        <w:t xml:space="preserve">Figure </w:t>
       </w:r>
       <w:r>
         <w:rPr>
           <w:rFonts w:cs="Times New Roman"/>
           <w:color w:val="auto"/>
         </w:rPr>
-        <w:t xml:space="preserve"> 4.3.1</w:t>
+        <w:t>4.3 – Component Diagram</w:t>
       </w:r>
       <w:r>
         <w:rPr>
           <w:rFonts w:cs="Times New Roman"/>
           <w:color w:val="auto"/>
         </w:rPr>
-        <w:t xml:space="preserve"> - Homepage</w:t>
+        <w:t xml:space="preserve"> </w:t>
+      </w:r>
+    </w:p>
+    <w:p>
+      <w:bookmarkStart w:id="72" w:name="_GoBack"/>
+    </w:p>
+    <w:bookmarkEnd w:id="72"/>
+    <w:p/>
+    <w:p/>
+    <w:p/>
+    <w:p/>
+    <w:p/>
+    <w:p/>
+    <w:p/>
+    <w:p/>
+    <w:p/>
+    <w:p/>
+    <w:p>
+      <w:pPr>
+        <w:pStyle w:val="Heading2"/>
+        <w:rPr>
+          <w:rFonts w:cs="Times New Roman"/>
+        </w:rPr>
+      </w:pPr>
+      <w:r>
+        <w:rPr>
+          <w:rFonts w:cs="Times New Roman"/>
+        </w:rPr>
+        <w:lastRenderedPageBreak/>
+        <w:t>Project Screenshots</w:t>
+      </w:r>
+      <w:bookmarkEnd w:id="71"/>
+    </w:p>
+    <w:p>
+      <w:pPr>
+        <w:spacing w:line="360" w:lineRule="auto"/>
+        <w:ind w:left="576"/>
+        <w:rPr>
+          <w:rFonts w:cs="Times New Roman"/>
+        </w:rPr>
+      </w:pPr>
+      <w:r>
+        <w:rPr>
+          <w:rFonts w:cs="Times New Roman"/>
+        </w:rPr>
+        <w:t xml:space="preserve">Below are some of the </w:t>
+      </w:r>
+      <w:r>
+        <w:rPr>
+          <w:rFonts w:cs="Times New Roman"/>
+        </w:rPr>
+        <w:t xml:space="preserve">screenshot of </w:t>
+      </w:r>
+      <w:r>
+        <w:rPr>
+          <w:rFonts w:cs="Times New Roman"/>
+        </w:rPr>
+        <w:t>our project.</w:t>
       </w:r>
     </w:p>
     <w:p>
@@ -14872,20 +14973,20 @@
           <w:rFonts w:cs="Times New Roman"/>
         </w:rPr>
       </w:pPr>
-      <w:bookmarkStart w:id="73" w:name="_Toc489443379"/>
+      <w:bookmarkStart w:id="73" w:name="_Toc489443378"/>
       <w:r>
         <w:rPr>
           <w:rFonts w:cs="Times New Roman"/>
         </w:rPr>
         <w:lastRenderedPageBreak/>
-        <w:t>Contact us page</w:t>
+        <w:t>Homepage</w:t>
       </w:r>
       <w:bookmarkEnd w:id="73"/>
     </w:p>
     <w:p>
       <w:pPr>
         <w:keepNext/>
-        <w:ind w:left="576"/>
+        <w:spacing w:line="360" w:lineRule="auto"/>
         <w:rPr>
           <w:rFonts w:cs="Times New Roman"/>
         </w:rPr>
@@ -14897,9 +14998,9 @@
         </w:rPr>
         <w:drawing>
           <wp:inline distT="0" distB="0" distL="0" distR="0">
-            <wp:extent cx="5943600" cy="4142245"/>
-            <wp:effectExtent l="0" t="0" r="0" b="0"/>
-            <wp:docPr id="9" name="Picture 9" descr="C:\Users\Haseeb\Desktop\web3.png"/>
+            <wp:extent cx="5732145" cy="8269443"/>
+            <wp:effectExtent l="0" t="0" r="1905" b="0"/>
+            <wp:docPr id="7" name="Picture 7" descr="C:\Users\Haseeb\Desktop\Homepage.png"/>
             <wp:cNvGraphicFramePr>
               <a:graphicFrameLocks xmlns:a="http://schemas.openxmlformats.org/drawingml/2006/main" noChangeAspect="1"/>
             </wp:cNvGraphicFramePr>
@@ -14907,7 +15008,7 @@
               <a:graphicData uri="http://schemas.openxmlformats.org/drawingml/2006/picture">
                 <pic:pic xmlns:pic="http://schemas.openxmlformats.org/drawingml/2006/picture">
                   <pic:nvPicPr>
-                    <pic:cNvPr id="0" name="Picture 3945" descr="C:\Users\Haseeb\Desktop\web3.png"/>
+                    <pic:cNvPr id="0" name="Picture 12" descr="C:\Users\Haseeb\Desktop\Homepage.png"/>
                     <pic:cNvPicPr>
                       <a:picLocks noChangeAspect="1" noChangeArrowheads="1"/>
                     </pic:cNvPicPr>
@@ -14928,7 +15029,7 @@
                   <pic:spPr bwMode="auto">
                     <a:xfrm>
                       <a:off x="0" y="0"/>
-                      <a:ext cx="5943600" cy="4142245"/>
+                      <a:ext cx="5732145" cy="8269443"/>
                     </a:xfrm>
                     <a:prstGeom prst="rect">
                       <a:avLst/>
@@ -14959,28 +15060,28 @@
           <w:rFonts w:cs="Times New Roman"/>
           <w:color w:val="auto"/>
         </w:rPr>
-        <w:t xml:space="preserve">Figure </w:t>
+        <w:t>Figure</w:t>
       </w:r>
       <w:r>
         <w:rPr>
           <w:rFonts w:cs="Times New Roman"/>
           <w:color w:val="auto"/>
         </w:rPr>
-        <w:t xml:space="preserve">4.3.2 </w:t>
+        <w:t xml:space="preserve"> 4.4</w:t>
       </w:r>
       <w:r>
         <w:rPr>
           <w:rFonts w:cs="Times New Roman"/>
           <w:color w:val="auto"/>
         </w:rPr>
-        <w:t xml:space="preserve">– Contact us </w:t>
+        <w:t>.1</w:t>
       </w:r>
       <w:r>
         <w:rPr>
           <w:rFonts w:cs="Times New Roman"/>
           <w:color w:val="auto"/>
         </w:rPr>
-        <w:t>Page</w:t>
+        <w:t xml:space="preserve"> - Homepage</w:t>
       </w:r>
     </w:p>
     <w:p>
@@ -14990,18 +15091,20 @@
           <w:rFonts w:cs="Times New Roman"/>
         </w:rPr>
       </w:pPr>
-      <w:bookmarkStart w:id="74" w:name="_Toc489443381"/>
+      <w:bookmarkStart w:id="74" w:name="_Toc489443379"/>
       <w:r>
         <w:rPr>
           <w:rFonts w:cs="Times New Roman"/>
         </w:rPr>
         <w:lastRenderedPageBreak/>
-        <w:t>Sign In page</w:t>
+        <w:t>Contact us page</w:t>
       </w:r>
       <w:bookmarkEnd w:id="74"/>
     </w:p>
     <w:p>
       <w:pPr>
+        <w:keepNext/>
+        <w:ind w:left="576"/>
         <w:rPr>
           <w:rFonts w:cs="Times New Roman"/>
         </w:rPr>
@@ -15013,9 +15116,9 @@
         </w:rPr>
         <w:drawing>
           <wp:inline distT="0" distB="0" distL="0" distR="0">
-            <wp:extent cx="5943600" cy="4303236"/>
-            <wp:effectExtent l="0" t="0" r="0" b="2540"/>
-            <wp:docPr id="11" name="Picture 11" descr="C:\Users\Haseeb\Desktop\signin.png"/>
+            <wp:extent cx="5732145" cy="3683951"/>
+            <wp:effectExtent l="0" t="0" r="1905" b="0"/>
+            <wp:docPr id="8" name="Picture 8" descr="C:\Users\Haseeb\Desktop\Contact.png"/>
             <wp:cNvGraphicFramePr>
               <a:graphicFrameLocks xmlns:a="http://schemas.openxmlformats.org/drawingml/2006/main" noChangeAspect="1"/>
             </wp:cNvGraphicFramePr>
@@ -15023,7 +15126,7 @@
               <a:graphicData uri="http://schemas.openxmlformats.org/drawingml/2006/picture">
                 <pic:pic xmlns:pic="http://schemas.openxmlformats.org/drawingml/2006/picture">
                   <pic:nvPicPr>
-                    <pic:cNvPr id="0" name="Picture 3947" descr="C:\Users\Haseeb\Desktop\signin.png"/>
+                    <pic:cNvPr id="0" name="Picture 13" descr="C:\Users\Haseeb\Desktop\Contact.png"/>
                     <pic:cNvPicPr>
                       <a:picLocks noChangeAspect="1" noChangeArrowheads="1"/>
                     </pic:cNvPicPr>
@@ -15044,7 +15147,7 @@
                   <pic:spPr bwMode="auto">
                     <a:xfrm>
                       <a:off x="0" y="0"/>
-                      <a:ext cx="5943600" cy="4303236"/>
+                      <a:ext cx="5732145" cy="3683951"/>
                     </a:xfrm>
                     <a:prstGeom prst="rect">
                       <a:avLst/>
@@ -15075,25 +15178,37 @@
           <w:rFonts w:cs="Times New Roman"/>
           <w:color w:val="auto"/>
         </w:rPr>
-        <w:t>Figure</w:t>
+        <w:t xml:space="preserve">Figure </w:t>
       </w:r>
       <w:r>
         <w:rPr>
           <w:rFonts w:cs="Times New Roman"/>
           <w:color w:val="auto"/>
         </w:rPr>
-        <w:t xml:space="preserve"> 4.3.3</w:t>
+        <w:t>4.4</w:t>
       </w:r>
       <w:r>
         <w:rPr>
           <w:rFonts w:cs="Times New Roman"/>
           <w:color w:val="auto"/>
         </w:rPr>
-        <w:t xml:space="preserve"> – Sign in page</w:t>
-      </w:r>
-    </w:p>
-    <w:p/>
-    <w:p/>
+        <w:t xml:space="preserve">.2 </w:t>
+      </w:r>
+      <w:r>
+        <w:rPr>
+          <w:rFonts w:cs="Times New Roman"/>
+          <w:color w:val="auto"/>
+        </w:rPr>
+        <w:t xml:space="preserve">– Contact us </w:t>
+      </w:r>
+      <w:r>
+        <w:rPr>
+          <w:rFonts w:cs="Times New Roman"/>
+          <w:color w:val="auto"/>
+        </w:rPr>
+        <w:t>Page</w:t>
+      </w:r>
+    </w:p>
     <w:p>
       <w:pPr>
         <w:pStyle w:val="Heading3"/>
@@ -15101,13 +15216,12 @@
           <w:rFonts w:cs="Times New Roman"/>
         </w:rPr>
       </w:pPr>
-      <w:bookmarkStart w:id="75" w:name="_Toc489443382"/>
-      <w:r>
-        <w:rPr>
-          <w:rFonts w:cs="Times New Roman"/>
-        </w:rPr>
-        <w:lastRenderedPageBreak/>
-        <w:t>Sign up page</w:t>
+      <w:bookmarkStart w:id="75" w:name="_Toc489443381"/>
+      <w:r>
+        <w:rPr>
+          <w:rFonts w:cs="Times New Roman"/>
+        </w:rPr>
+        <w:t>Sign In page</w:t>
       </w:r>
       <w:bookmarkEnd w:id="75"/>
     </w:p>
@@ -15124,9 +15238,9 @@
         </w:rPr>
         <w:drawing>
           <wp:inline distT="0" distB="0" distL="0" distR="0">
-            <wp:extent cx="5943600" cy="3359048"/>
-            <wp:effectExtent l="0" t="0" r="0" b="0"/>
-            <wp:docPr id="10" name="Picture 10" descr="C:\Users\Haseeb\Desktop\signup.png"/>
+            <wp:extent cx="5732145" cy="3568670"/>
+            <wp:effectExtent l="0" t="0" r="1905" b="0"/>
+            <wp:docPr id="12" name="Picture 12" descr="C:\Users\Haseeb\Desktop\Sign In.png"/>
             <wp:cNvGraphicFramePr>
               <a:graphicFrameLocks xmlns:a="http://schemas.openxmlformats.org/drawingml/2006/main" noChangeAspect="1"/>
             </wp:cNvGraphicFramePr>
@@ -15134,7 +15248,7 @@
               <a:graphicData uri="http://schemas.openxmlformats.org/drawingml/2006/picture">
                 <pic:pic xmlns:pic="http://schemas.openxmlformats.org/drawingml/2006/picture">
                   <pic:nvPicPr>
-                    <pic:cNvPr id="0" name="Picture 3946" descr="C:\Users\Haseeb\Desktop\signup.png"/>
+                    <pic:cNvPr id="0" name="Picture 14" descr="C:\Users\Haseeb\Desktop\Sign In.png"/>
                     <pic:cNvPicPr>
                       <a:picLocks noChangeAspect="1" noChangeArrowheads="1"/>
                     </pic:cNvPicPr>
@@ -15155,7 +15269,7 @@
                   <pic:spPr bwMode="auto">
                     <a:xfrm>
                       <a:off x="0" y="0"/>
-                      <a:ext cx="5943600" cy="3359048"/>
+                      <a:ext cx="5732145" cy="3568670"/>
                     </a:xfrm>
                     <a:prstGeom prst="rect">
                       <a:avLst/>
@@ -15178,6 +15292,123 @@
         <w:jc w:val="center"/>
         <w:rPr>
           <w:rFonts w:cs="Times New Roman"/>
+          <w:color w:val="auto"/>
+        </w:rPr>
+      </w:pPr>
+      <w:r>
+        <w:rPr>
+          <w:rFonts w:cs="Times New Roman"/>
+          <w:color w:val="auto"/>
+        </w:rPr>
+        <w:t>Figure</w:t>
+      </w:r>
+      <w:r>
+        <w:rPr>
+          <w:rFonts w:cs="Times New Roman"/>
+          <w:color w:val="auto"/>
+        </w:rPr>
+        <w:t xml:space="preserve"> 4.4</w:t>
+      </w:r>
+      <w:r>
+        <w:rPr>
+          <w:rFonts w:cs="Times New Roman"/>
+          <w:color w:val="auto"/>
+        </w:rPr>
+        <w:t>.3</w:t>
+      </w:r>
+      <w:r>
+        <w:rPr>
+          <w:rFonts w:cs="Times New Roman"/>
+          <w:color w:val="auto"/>
+        </w:rPr>
+        <w:t xml:space="preserve"> – Sign in page</w:t>
+      </w:r>
+    </w:p>
+    <w:p/>
+    <w:p/>
+    <w:p>
+      <w:pPr>
+        <w:pStyle w:val="Heading3"/>
+        <w:rPr>
+          <w:rFonts w:cs="Times New Roman"/>
+        </w:rPr>
+      </w:pPr>
+      <w:bookmarkStart w:id="76" w:name="_Toc489443382"/>
+      <w:r>
+        <w:rPr>
+          <w:rFonts w:cs="Times New Roman"/>
+        </w:rPr>
+        <w:t>Sign up page</w:t>
+      </w:r>
+      <w:bookmarkEnd w:id="76"/>
+    </w:p>
+    <w:p>
+      <w:pPr>
+        <w:rPr>
+          <w:rFonts w:cs="Times New Roman"/>
+        </w:rPr>
+      </w:pPr>
+      <w:r>
+        <w:rPr>
+          <w:rFonts w:cs="Times New Roman"/>
+          <w:noProof/>
+        </w:rPr>
+        <w:drawing>
+          <wp:inline distT="0" distB="0" distL="0" distR="0">
+            <wp:extent cx="5732145" cy="3568670"/>
+            <wp:effectExtent l="0" t="0" r="1905" b="0"/>
+            <wp:docPr id="13" name="Picture 13" descr="C:\Users\Haseeb\Desktop\Sign Up.png"/>
+            <wp:cNvGraphicFramePr>
+              <a:graphicFrameLocks xmlns:a="http://schemas.openxmlformats.org/drawingml/2006/main" noChangeAspect="1"/>
+            </wp:cNvGraphicFramePr>
+            <a:graphic xmlns:a="http://schemas.openxmlformats.org/drawingml/2006/main">
+              <a:graphicData uri="http://schemas.openxmlformats.org/drawingml/2006/picture">
+                <pic:pic xmlns:pic="http://schemas.openxmlformats.org/drawingml/2006/picture">
+                  <pic:nvPicPr>
+                    <pic:cNvPr id="0" name="Picture 15" descr="C:\Users\Haseeb\Desktop\Sign Up.png"/>
+                    <pic:cNvPicPr>
+                      <a:picLocks noChangeAspect="1" noChangeArrowheads="1"/>
+                    </pic:cNvPicPr>
+                  </pic:nvPicPr>
+                  <pic:blipFill>
+                    <a:blip r:embed="rId39">
+                      <a:extLst>
+                        <a:ext uri="{28A0092B-C50C-407E-A947-70E740481C1C}">
+                          <a14:useLocalDpi xmlns:a14="http://schemas.microsoft.com/office/drawing/2010/main" val="0"/>
+                        </a:ext>
+                      </a:extLst>
+                    </a:blip>
+                    <a:srcRect/>
+                    <a:stretch>
+                      <a:fillRect/>
+                    </a:stretch>
+                  </pic:blipFill>
+                  <pic:spPr bwMode="auto">
+                    <a:xfrm>
+                      <a:off x="0" y="0"/>
+                      <a:ext cx="5732145" cy="3568670"/>
+                    </a:xfrm>
+                    <a:prstGeom prst="rect">
+                      <a:avLst/>
+                    </a:prstGeom>
+                    <a:noFill/>
+                    <a:ln>
+                      <a:noFill/>
+                    </a:ln>
+                  </pic:spPr>
+                </pic:pic>
+              </a:graphicData>
+            </a:graphic>
+          </wp:inline>
+        </w:drawing>
+      </w:r>
+    </w:p>
+    <w:p>
+      <w:pPr>
+        <w:pStyle w:val="Caption"/>
+        <w:jc w:val="center"/>
+        <w:rPr>
+          <w:rFonts w:cs="Times New Roman"/>
           <w:noProof/>
           <w:color w:val="auto"/>
           <w:sz w:val="24"/>
@@ -15195,7 +15426,14 @@
           <w:rFonts w:cs="Times New Roman"/>
           <w:color w:val="auto"/>
         </w:rPr>
-        <w:t>4.3.4</w:t>
+        <w:t>4.4</w:t>
+      </w:r>
+      <w:r>
+        <w:rPr>
+          <w:rFonts w:cs="Times New Roman"/>
+          <w:color w:val="auto"/>
+        </w:rPr>
+        <w:t>.4</w:t>
       </w:r>
       <w:r>
         <w:rPr>
@@ -15231,8 +15469,8 @@
     <w:p>
       <w:pPr>
         <w:sectPr>
-          <w:headerReference w:type="default" r:id="rId39"/>
-          <w:footerReference w:type="default" r:id="rId40"/>
+          <w:headerReference w:type="default" r:id="rId40"/>
+          <w:footerReference w:type="default" r:id="rId41"/>
           <w:type w:val="continuous"/>
           <w:pgSz w:w="11907" w:h="16839" w:code="9"/>
           <w:pgMar w:top="1440" w:right="1440" w:bottom="1440" w:left="1440" w:header="720" w:footer="720" w:gutter="0"/>
@@ -15248,6 +15486,7 @@
           <w:rFonts w:cs="Times New Roman"/>
         </w:rPr>
       </w:pPr>
+      <w:proofErr w:type="spellStart"/>
       <w:r>
         <w:rPr>
           <w:rFonts w:cs="Times New Roman"/>
@@ -15255,6 +15494,7 @@
         <w:lastRenderedPageBreak/>
         <w:t>WishList</w:t>
       </w:r>
+      <w:proofErr w:type="spellEnd"/>
     </w:p>
     <w:p>
       <w:pPr>
@@ -15285,7 +15525,7 @@
                     </pic:cNvPicPr>
                   </pic:nvPicPr>
                   <pic:blipFill>
-                    <a:blip r:embed="rId41">
+                    <a:blip r:embed="rId42">
                       <a:extLst>
                         <a:ext uri="{28A0092B-C50C-407E-A947-70E740481C1C}">
                           <a14:useLocalDpi xmlns:a14="http://schemas.microsoft.com/office/drawing/2010/main" val="0"/>
@@ -15328,8 +15568,8 @@
           <w:sz w:val="24"/>
         </w:rPr>
         <w:sectPr>
-          <w:headerReference w:type="default" r:id="rId42"/>
-          <w:footerReference w:type="default" r:id="rId43"/>
+          <w:headerReference w:type="default" r:id="rId43"/>
+          <w:footerReference w:type="default" r:id="rId44"/>
           <w:type w:val="continuous"/>
           <w:pgSz w:w="11907" w:h="16839" w:code="9"/>
           <w:pgMar w:top="1440" w:right="1440" w:bottom="1440" w:left="1440" w:header="720" w:footer="720" w:gutter="0"/>
@@ -15349,7 +15589,30 @@
           <w:rFonts w:cs="Times New Roman"/>
           <w:color w:val="auto"/>
         </w:rPr>
-        <w:t>4.3.5 – WishList page</w:t>
+        <w:t>4.4.</w:t>
+      </w:r>
+      <w:r>
+        <w:rPr>
+          <w:rFonts w:cs="Times New Roman"/>
+          <w:color w:val="auto"/>
+        </w:rPr>
+        <w:t xml:space="preserve">5 – </w:t>
+      </w:r>
+      <w:proofErr w:type="spellStart"/>
+      <w:r>
+        <w:rPr>
+          <w:rFonts w:cs="Times New Roman"/>
+          <w:color w:val="auto"/>
+        </w:rPr>
+        <w:t>WishList</w:t>
+      </w:r>
+      <w:proofErr w:type="spellEnd"/>
+      <w:r>
+        <w:rPr>
+          <w:rFonts w:cs="Times New Roman"/>
+          <w:color w:val="auto"/>
+        </w:rPr>
+        <w:t xml:space="preserve"> page</w:t>
       </w:r>
     </w:p>
     <w:p>
@@ -15543,8 +15806,6 @@
           <w:szCs w:val="44"/>
         </w:rPr>
       </w:pPr>
-      <w:bookmarkStart w:id="76" w:name="_GoBack"/>
-      <w:bookmarkEnd w:id="76"/>
     </w:p>
     <w:p>
       <w:pPr>
@@ -16155,7 +16416,13 @@
               <w:rPr>
                 <w:rFonts w:cs="Times New Roman"/>
               </w:rPr>
-              <w:t>UC-001</w:t>
+              <w:t>T</w:t>
+            </w:r>
+            <w:r>
+              <w:rPr>
+                <w:rFonts w:cs="Times New Roman"/>
+              </w:rPr>
+              <w:t>C-001</w:t>
             </w:r>
           </w:p>
         </w:tc>
@@ -16924,7 +17191,13 @@
               <w:rPr>
                 <w:rFonts w:cs="Times New Roman"/>
               </w:rPr>
-              <w:t>UC-002</w:t>
+              <w:t>T</w:t>
+            </w:r>
+            <w:r>
+              <w:rPr>
+                <w:rFonts w:cs="Times New Roman"/>
+              </w:rPr>
+              <w:t>C-002</w:t>
             </w:r>
           </w:p>
         </w:tc>
@@ -17709,7 +17982,13 @@
               <w:rPr>
                 <w:rFonts w:cs="Times New Roman"/>
               </w:rPr>
-              <w:t>UC-003</w:t>
+              <w:t>T</w:t>
+            </w:r>
+            <w:r>
+              <w:rPr>
+                <w:rFonts w:cs="Times New Roman"/>
+              </w:rPr>
+              <w:t>C-003</w:t>
             </w:r>
           </w:p>
         </w:tc>
@@ -18451,7 +18730,13 @@
               <w:rPr>
                 <w:rFonts w:cs="Times New Roman"/>
               </w:rPr>
-              <w:t>UC</w:t>
+              <w:t>T</w:t>
+            </w:r>
+            <w:r>
+              <w:rPr>
+                <w:rFonts w:cs="Times New Roman"/>
+              </w:rPr>
+              <w:t>C</w:t>
             </w:r>
             <w:r>
               <w:rPr>
@@ -19227,7 +19512,19 @@
               <w:rPr>
                 <w:rFonts w:cs="Times New Roman"/>
               </w:rPr>
-              <w:t>UC</w:t>
+              <w:t>T</w:t>
+            </w:r>
+            <w:r>
+              <w:rPr>
+                <w:rFonts w:cs="Times New Roman"/>
+              </w:rPr>
+              <w:t>C</w:t>
+            </w:r>
+            <w:r>
+              <w:rPr>
+                <w:rFonts w:cs="Times New Roman"/>
+              </w:rPr>
+              <w:t>-00</w:t>
             </w:r>
             <w:r>
               <w:rPr>
@@ -19958,8 +20255,8 @@
           <w:rFonts w:cs="Times New Roman"/>
         </w:rPr>
         <w:sectPr>
-          <w:headerReference w:type="default" r:id="rId44"/>
-          <w:footerReference w:type="default" r:id="rId45"/>
+          <w:headerReference w:type="default" r:id="rId45"/>
+          <w:footerReference w:type="default" r:id="rId46"/>
           <w:type w:val="continuous"/>
           <w:pgSz w:w="11907" w:h="16839" w:code="9"/>
           <w:pgMar w:top="1440" w:right="1440" w:bottom="1440" w:left="1440" w:header="720" w:footer="720" w:gutter="0"/>
@@ -20262,7 +20559,49 @@
         <w:rPr>
           <w:rFonts w:cs="Times New Roman"/>
         </w:rPr>
-        <w:t xml:space="preserve"> have developed a system in the form of a web application that can show product sales from various brands in Pakistan. Whereas previous works focused on general brand sales instead of focusing on products. It also notifies the users based on their preference of brands. The system will scrap data from various known brands such as Khaadi, Amir Adnan etc. Using node.js and mongoose it will store that scrapped content to mongodb and will asynchronously refresh this data. Also by using handlebars.js the data will be retrieved from mongodb to web app. This system will help users by finding all sales in one place instead of going to different websites and searching for specific products/sales.</w:t>
+        <w:t xml:space="preserve"> have developed a system in the form of a web application that can show product sales from various brands in Pakistan. Whereas previous works focused on general brand sales instead of focusing on products. It also notifies the users based on their preference of brands. The system will scrap data from various known brands such as </w:t>
+      </w:r>
+      <w:proofErr w:type="spellStart"/>
+      <w:r>
+        <w:rPr>
+          <w:rFonts w:cs="Times New Roman"/>
+        </w:rPr>
+        <w:t>Khaadi</w:t>
+      </w:r>
+      <w:proofErr w:type="spellEnd"/>
+      <w:r>
+        <w:rPr>
+          <w:rFonts w:cs="Times New Roman"/>
+        </w:rPr>
+        <w:t xml:space="preserve">, Amir Adnan etc. Using node.js and mongoose it will store that scrapped content to </w:t>
+      </w:r>
+      <w:proofErr w:type="spellStart"/>
+      <w:r>
+        <w:rPr>
+          <w:rFonts w:cs="Times New Roman"/>
+        </w:rPr>
+        <w:t>mongodb</w:t>
+      </w:r>
+      <w:proofErr w:type="spellEnd"/>
+      <w:r>
+        <w:rPr>
+          <w:rFonts w:cs="Times New Roman"/>
+        </w:rPr>
+        <w:t xml:space="preserve"> and will asynchronously refresh this data. Also by using handlebars.js the data will be retrieved from </w:t>
+      </w:r>
+      <w:proofErr w:type="spellStart"/>
+      <w:r>
+        <w:rPr>
+          <w:rFonts w:cs="Times New Roman"/>
+        </w:rPr>
+        <w:t>mongodb</w:t>
+      </w:r>
+      <w:proofErr w:type="spellEnd"/>
+      <w:r>
+        <w:rPr>
+          <w:rFonts w:cs="Times New Roman"/>
+        </w:rPr>
+        <w:t xml:space="preserve"> to web app. This system will help users by finding all sales in one place instead of going to different websites and searching for specific products/sales.</w:t>
       </w:r>
     </w:p>
     <w:p>
@@ -20399,8 +20738,8 @@
           <w:rFonts w:cs="Times New Roman"/>
         </w:rPr>
         <w:sectPr>
-          <w:headerReference w:type="default" r:id="rId46"/>
-          <w:footerReference w:type="default" r:id="rId47"/>
+          <w:headerReference w:type="default" r:id="rId47"/>
+          <w:footerReference w:type="default" r:id="rId48"/>
           <w:type w:val="continuous"/>
           <w:pgSz w:w="11907" w:h="16839" w:code="9"/>
           <w:pgMar w:top="1440" w:right="1440" w:bottom="1440" w:left="1440" w:header="720" w:footer="720" w:gutter="0"/>
@@ -20487,8 +20826,8 @@
       </w:r>
     </w:p>
     <w:sectPr>
-      <w:headerReference w:type="default" r:id="rId48"/>
-      <w:footerReference w:type="default" r:id="rId49"/>
+      <w:headerReference w:type="default" r:id="rId49"/>
+      <w:footerReference w:type="default" r:id="rId50"/>
       <w:type w:val="continuous"/>
       <w:pgSz w:w="11907" w:h="16839" w:code="9"/>
       <w:pgMar w:top="1440" w:right="1440" w:bottom="1440" w:left="1440" w:header="720" w:footer="720" w:gutter="0"/>
@@ -20744,7 +21083,7 @@
         <w:b/>
         <w:noProof/>
       </w:rPr>
-      <w:t>28</w:t>
+      <w:t>29</w:t>
     </w:r>
     <w:r>
       <w:rPr>
@@ -20812,7 +21151,7 @@
         <w:b/>
         <w:noProof/>
       </w:rPr>
-      <w:t>29</w:t>
+      <w:t>30</w:t>
     </w:r>
     <w:r>
       <w:rPr>
@@ -20880,7 +21219,7 @@
         <w:b/>
         <w:noProof/>
       </w:rPr>
-      <w:t>31</w:t>
+      <w:t>34</w:t>
     </w:r>
     <w:r>
       <w:rPr>
@@ -20969,7 +21308,7 @@
         <w:sz w:val="20"/>
         <w:szCs w:val="20"/>
       </w:rPr>
-      <w:t>35</w:t>
+      <w:t>37</w:t>
     </w:r>
     <w:r>
       <w:rPr>
@@ -21069,7 +21408,7 @@
         <w:sz w:val="20"/>
         <w:szCs w:val="20"/>
       </w:rPr>
-      <w:t>37</w:t>
+      <w:t>38</w:t>
     </w:r>
     <w:r>
       <w:rPr>
@@ -27614,6 +27953,7 @@
   <w:rsids>
     <w:rsidRoot w:val="00D4427F"/>
     <w:rsid w:val="0001131E"/>
+    <w:rsid w:val="00037F01"/>
     <w:rsid w:val="00081D4D"/>
     <w:rsid w:val="001173AA"/>
     <w:rsid w:val="001B1316"/>
@@ -27622,6 +27962,7 @@
     <w:rsid w:val="002A6FC1"/>
     <w:rsid w:val="002C2F05"/>
     <w:rsid w:val="00357E78"/>
+    <w:rsid w:val="0037721B"/>
     <w:rsid w:val="003D73E8"/>
     <w:rsid w:val="00423178"/>
     <w:rsid w:val="00447E7F"/>
@@ -27638,6 +27979,7 @@
     <w:rsid w:val="009807DA"/>
     <w:rsid w:val="00991D2F"/>
     <w:rsid w:val="009D48C1"/>
+    <w:rsid w:val="00A22497"/>
     <w:rsid w:val="00A97931"/>
     <w:rsid w:val="00B4603A"/>
     <w:rsid w:val="00B539FB"/>
@@ -28445,7 +28787,7 @@
 </file>
 
 <file path=customXml/itemProps1.xml><?xml version="1.0" encoding="utf-8"?>
-<ds:datastoreItem xmlns:ds="http://schemas.openxmlformats.org/officeDocument/2006/customXml" ds:itemID="{0D3386E9-4689-42F4-A91E-4F6DD50761EC}">
+<ds:datastoreItem xmlns:ds="http://schemas.openxmlformats.org/officeDocument/2006/customXml" ds:itemID="{73DAD642-CBA4-4715-959C-F48084606F65}">
   <ds:schemaRefs>
     <ds:schemaRef ds:uri="http://schemas.openxmlformats.org/officeDocument/2006/bibliography"/>
   </ds:schemaRefs>

</xml_diff>